<commit_message>
sua loi chinh ta doc
</commit_message>
<xml_diff>
--- a/52100572_52100852_GiuaKy.docx
+++ b/52100572_52100852_GiuaKy.docx
@@ -340,15 +340,6 @@
           <w:lang w:val="vi-VN"/>
         </w:rPr>
         <w:tab/>
-      </w:r>
-      <w:r>
-        <w:rPr>
-          <w:b/>
-          <w:bCs/>
-          <w:sz w:val="32"/>
-          <w:szCs w:val="32"/>
-          <w:lang w:val="vi-VN"/>
-        </w:rPr>
         <w:t xml:space="preserve">Mã môn học: </w:t>
       </w:r>
       <w:r>
@@ -3121,21 +3112,7 @@
             <w:rStyle w:val="Hyperlink"/>
             <w:noProof/>
           </w:rPr>
-          <w:t>CHƯƠN</w:t>
-        </w:r>
-        <w:r>
-          <w:rPr>
-            <w:rStyle w:val="Hyperlink"/>
-            <w:noProof/>
-          </w:rPr>
-          <w:t>G</w:t>
-        </w:r>
-        <w:r>
-          <w:rPr>
-            <w:rStyle w:val="Hyperlink"/>
-            <w:noProof/>
-          </w:rPr>
-          <w:t xml:space="preserve"> 2 – HIỆN THỰC ỨNG DỤNG</w:t>
+          <w:t>CHƯƠNG 2 – HIỆN THỰC ỨNG DỤNG</w:t>
         </w:r>
         <w:r>
           <w:rPr>
@@ -5262,10 +5239,7 @@
         <w:pStyle w:val="Nidungvnbn"/>
       </w:pPr>
       <w:r>
-        <w:t>Lớp DTO (Data Transfer Object): Lớp này chứa các đối tượng đơn giản dùng để chuyển dữ liệu giữa các lớp khác nhau trong ứng dụng. Ví dụ, XeOtoDTO chứa thông tin về xe ô tô, AccountDTO chứa thông tin người dùng</w:t>
-      </w:r>
-      <w:r>
-        <w:t>…</w:t>
+        <w:t>Lớp DTO (Data Transfer Object): Lớp này chứa các đối tượng đơn giản dùng để chuyển dữ liệu giữa các lớp khác nhau trong ứng dụng. Ví dụ, XeOtoDTO chứa thông tin về xe ô tô, AccountDTO chứa thông tin người dùng…</w:t>
       </w:r>
     </w:p>
     <w:p>
@@ -5281,13 +5255,7 @@
         <w:pStyle w:val="Nidungvnbn"/>
       </w:pPr>
       <w:r>
-        <w:t>Lớp BUS (Business Logic Layer): Đây là lớp nơi xử lý tất cả logic nghiệp vụ của ứng dụng. Các lớp</w:t>
-      </w:r>
-      <w:r>
-        <w:t xml:space="preserve"> BUS </w:t>
-      </w:r>
-      <w:r>
-        <w:t>sẽ giao tiếp với lớp DAO để nhận dữ liệu, xử lý theo logic nghiệp vụ, và sau đó truyền dữ liệu đó đến giao diện người dùng hoặc lưu lại vào cơ sở dữ liệu.</w:t>
+        <w:t>Lớp BUS (Business Logic Layer): Đây là lớp nơi xử lý tất cả logic nghiệp vụ của ứng dụng. Các lớp BUS sẽ giao tiếp với lớp DAO để nhận dữ liệu, xử lý theo logic nghiệp vụ, và sau đó truyền dữ liệu đó đến giao diện người dùng hoặc lưu lại vào cơ sở dữ liệu.</w:t>
       </w:r>
     </w:p>
     <w:p>
@@ -5432,19 +5400,10 @@
         <w:t>Phát triển yêu cầu nghiệp</w:t>
       </w:r>
       <w:r>
-        <w:t xml:space="preserve">: Trong giai đoạn này, chúng </w:t>
-      </w:r>
-      <w:r>
-        <w:t>em</w:t>
-      </w:r>
-      <w:r>
-        <w:t xml:space="preserve"> đã tìm hiểu và xác định </w:t>
-      </w:r>
-      <w:r>
-        <w:t>yêu cầu cho ứng dụng</w:t>
-      </w:r>
-      <w:r>
-        <w:t>. Điều này bao gồm việc định nghĩa các tính năng cần thiết, giao diện người dùng, và các chức năng nghiệp vụ.</w:t>
+        <w:t xml:space="preserve"> vụ</w:t>
+      </w:r>
+      <w:r>
+        <w:t>: Trong giai đoạn này, chúng em đã tìm hiểu và xác định yêu cầu cho ứng dụng. Điều này bao gồm việc định nghĩa các tính năng cần thiết, giao diện người dùng, và các chức năng nghiệp vụ.</w:t>
       </w:r>
     </w:p>
     <w:p>
@@ -5457,25 +5416,7 @@
         <w:ind w:left="1077" w:firstLine="57"/>
       </w:pPr>
       <w:r>
-        <w:t xml:space="preserve">Thiết </w:t>
-      </w:r>
-      <w:r>
-        <w:t>kế</w:t>
-      </w:r>
-      <w:r>
-        <w:t xml:space="preserve">: Sau khi có được yêu cầu, chúng </w:t>
-      </w:r>
-      <w:r>
-        <w:t>em</w:t>
-      </w:r>
-      <w:r>
-        <w:t xml:space="preserve"> đã bắt đầu thiết kế kiến trúc tổng thể của ứng dụng. Điều này bao gồm việc định hình lớp DTO và thiết kế giao diện người dùng cơ bản</w:t>
-      </w:r>
-      <w:r>
-        <w:t xml:space="preserve"> bằng Figma</w:t>
-      </w:r>
-      <w:r>
-        <w:t>.</w:t>
+        <w:t>Thiết kế: Sau khi có được yêu cầu, chúng em đã bắt đầu thiết kế kiến trúc tổng thể của ứng dụng. Điều này bao gồm việc định hình lớp DTO và thiết kế giao diện người dùng cơ bản bằng Figma.</w:t>
       </w:r>
     </w:p>
     <w:p>
@@ -5488,19 +5429,7 @@
         <w:ind w:left="1077" w:firstLine="57"/>
       </w:pPr>
       <w:r>
-        <w:t xml:space="preserve">Phát </w:t>
-      </w:r>
-      <w:r>
-        <w:t>triển nền tảng nghiệp vụ</w:t>
-      </w:r>
-      <w:r>
-        <w:t xml:space="preserve">: Chúng </w:t>
-      </w:r>
-      <w:r>
-        <w:t xml:space="preserve">em </w:t>
-      </w:r>
-      <w:r>
-        <w:t>tạo nền tảng nghiệp vụ của ứng dụng bằng cách xây dựng các lớp BUS và logic nghiệp vụ chính. Điều này bao gồm quản lý thông tin xe, quản lý tài khoản người dùng, và các tính năng chính khác.</w:t>
+        <w:t>Phát triển nền tảng nghiệp vụ: Chúng em tạo nền tảng nghiệp vụ của ứng dụng bằng cách xây dựng các lớp BUS và logic nghiệp vụ chính. Điều này bao gồm quản lý thông tin xe, quản lý tài khoản người dùng, và các tính năng chính khác.</w:t>
       </w:r>
     </w:p>
     <w:p>
@@ -5513,19 +5442,7 @@
         <w:ind w:left="1077" w:firstLine="57"/>
       </w:pPr>
       <w:r>
-        <w:t xml:space="preserve">Phát </w:t>
-      </w:r>
-      <w:r>
-        <w:t>triển giao diện người dùng</w:t>
-      </w:r>
-      <w:r>
-        <w:t xml:space="preserve">: Chúng </w:t>
-      </w:r>
-      <w:r>
-        <w:t>em</w:t>
-      </w:r>
-      <w:r>
-        <w:t xml:space="preserve"> đã phát triển giao diện người dùng dựa trên thiết kế đã xác định. Các màn hình và điều khiển giao diện đã được tạo ra trong giai đoạn này.</w:t>
+        <w:t>Phát triển giao diện người dùng: Chúng em đã phát triển giao diện người dùng dựa trên thiết kế đã xác định. Các màn hình và điều khiển giao diện đã được tạo ra trong giai đoạn này.</w:t>
       </w:r>
     </w:p>
     <w:p>
@@ -5538,25 +5455,7 @@
         <w:ind w:left="1077" w:firstLine="57"/>
       </w:pPr>
       <w:r>
-        <w:t xml:space="preserve">Kết </w:t>
-      </w:r>
-      <w:r>
-        <w:t>hợp</w:t>
-      </w:r>
-      <w:r>
-        <w:t xml:space="preserve"> và </w:t>
-      </w:r>
-      <w:r>
-        <w:t>kiểm thử</w:t>
-      </w:r>
-      <w:r>
-        <w:t xml:space="preserve">: Sau khi có lớp DTO, UI, và nền tảng nghiệp vụ, chúng </w:t>
-      </w:r>
-      <w:r>
-        <w:t>em</w:t>
-      </w:r>
-      <w:r>
-        <w:t xml:space="preserve"> đã kết hợp chúng thông qua lớp DAO và BUS. Quá trình kiểm thử đã được thực hiện để đảm bảo tính liên kết và tính đúng đắn của ứng dụng.</w:t>
+        <w:t>Kết hợp và kiểm thử: Sau khi có lớp DTO, UI, và nền tảng nghiệp vụ, chúng em đã kết hợp chúng thông qua lớp DAO và BUS. Quá trình kiểm thử đã được thực hiện để đảm bảo tính liên kết và tính đúng đắn của ứng dụng.</w:t>
       </w:r>
     </w:p>
     <w:p>
@@ -5569,31 +5468,7 @@
         <w:ind w:left="1077" w:firstLine="57"/>
       </w:pPr>
       <w:r>
-        <w:t>Triển</w:t>
-      </w:r>
-      <w:r>
-        <w:t xml:space="preserve"> khai và bảo trì</w:t>
-      </w:r>
-      <w:r>
-        <w:t xml:space="preserve">: Cuối cùng, ứng dụng đã được </w:t>
-      </w:r>
-      <w:r>
-        <w:t>hoàn thiện</w:t>
-      </w:r>
-      <w:r>
-        <w:t xml:space="preserve">. Chúng </w:t>
-      </w:r>
-      <w:r>
-        <w:t>em</w:t>
-      </w:r>
-      <w:r>
-        <w:t xml:space="preserve"> tiếp tục </w:t>
-      </w:r>
-      <w:r>
-        <w:t>việc truy tìm lỗi phát sinh ngoài ý muốn</w:t>
-      </w:r>
-      <w:r>
-        <w:t xml:space="preserve"> và nâng cấp ứng dụng để đảm bảo hoạt động ổn định và đáp ứng nhu cầu của người dùng.</w:t>
+        <w:t>Triển khai và bảo trì: Cuối cùng, ứng dụng đã được hoàn thiện. Chúng em tiếp tục việc truy tìm lỗi phát sinh ngoài ý muốn và nâng cấp ứng dụng để đảm bảo hoạt động ổn định và đáp ứng nhu cầu của người dùng.</w:t>
       </w:r>
     </w:p>
     <w:p>
@@ -5653,6 +5528,9 @@
         <w:jc w:val="center"/>
       </w:pPr>
       <w:r>
+        <w:rPr>
+          <w:noProof/>
+        </w:rPr>
         <w:drawing>
           <wp:inline distT="0" distB="0" distL="0" distR="0" wp14:anchorId="2D8DB322" wp14:editId="0019C902">
             <wp:extent cx="3600953" cy="3781953"/>
@@ -5732,6 +5610,9 @@
         <w:jc w:val="center"/>
       </w:pPr>
       <w:r>
+        <w:rPr>
+          <w:noProof/>
+        </w:rPr>
         <w:lastRenderedPageBreak/>
         <w:drawing>
           <wp:inline distT="0" distB="0" distL="0" distR="0" wp14:anchorId="0F877C8E" wp14:editId="1F813B57">
@@ -5794,6 +5675,9 @@
         <w:jc w:val="center"/>
       </w:pPr>
       <w:r>
+        <w:rPr>
+          <w:noProof/>
+        </w:rPr>
         <w:lastRenderedPageBreak/>
         <w:drawing>
           <wp:inline distT="0" distB="0" distL="0" distR="0" wp14:anchorId="4EC7D986" wp14:editId="07363942">
@@ -5865,6 +5749,9 @@
         <w:jc w:val="center"/>
       </w:pPr>
       <w:r>
+        <w:rPr>
+          <w:noProof/>
+        </w:rPr>
         <w:lastRenderedPageBreak/>
         <w:drawing>
           <wp:inline distT="0" distB="0" distL="0" distR="0" wp14:anchorId="2E228360" wp14:editId="3910978A">
@@ -5945,6 +5832,9 @@
         <w:jc w:val="center"/>
       </w:pPr>
       <w:r>
+        <w:rPr>
+          <w:noProof/>
+        </w:rPr>
         <w:lastRenderedPageBreak/>
         <w:drawing>
           <wp:inline distT="0" distB="0" distL="0" distR="0" wp14:anchorId="6D0985FE" wp14:editId="64CAA422">
@@ -5999,6 +5889,9 @@
         <w:jc w:val="center"/>
       </w:pPr>
       <w:r>
+        <w:rPr>
+          <w:noProof/>
+        </w:rPr>
         <w:lastRenderedPageBreak/>
         <w:drawing>
           <wp:inline distT="0" distB="0" distL="0" distR="0" wp14:anchorId="26B00A12" wp14:editId="4A7F2E87">
@@ -6072,6 +5965,9 @@
         <w:jc w:val="center"/>
       </w:pPr>
       <w:r>
+        <w:rPr>
+          <w:noProof/>
+        </w:rPr>
         <w:drawing>
           <wp:inline distT="0" distB="0" distL="0" distR="0" wp14:anchorId="73E09131" wp14:editId="4D3FB707">
             <wp:extent cx="5791835" cy="3740785"/>
@@ -6125,6 +6021,9 @@
         <w:jc w:val="center"/>
       </w:pPr>
       <w:r>
+        <w:rPr>
+          <w:noProof/>
+        </w:rPr>
         <w:lastRenderedPageBreak/>
         <w:drawing>
           <wp:inline distT="0" distB="0" distL="0" distR="0" wp14:anchorId="12EF757D" wp14:editId="077B028C">
@@ -6197,6 +6096,9 @@
         <w:jc w:val="center"/>
       </w:pPr>
       <w:r>
+        <w:rPr>
+          <w:noProof/>
+        </w:rPr>
         <w:lastRenderedPageBreak/>
         <w:drawing>
           <wp:inline distT="0" distB="0" distL="0" distR="0" wp14:anchorId="35E3C4FC" wp14:editId="41ED7135">
@@ -6251,6 +6153,9 @@
         <w:jc w:val="center"/>
       </w:pPr>
       <w:r>
+        <w:rPr>
+          <w:noProof/>
+        </w:rPr>
         <w:drawing>
           <wp:inline distT="0" distB="0" distL="0" distR="0" wp14:anchorId="670673FD" wp14:editId="6AB82F9E">
             <wp:extent cx="5791835" cy="3676015"/>
@@ -6326,6 +6231,9 @@
         <w:jc w:val="center"/>
       </w:pPr>
       <w:r>
+        <w:rPr>
+          <w:noProof/>
+        </w:rPr>
         <w:drawing>
           <wp:inline distT="0" distB="0" distL="0" distR="0" wp14:anchorId="335621D1" wp14:editId="5069488D">
             <wp:extent cx="5791835" cy="3719195"/>
@@ -6397,6 +6305,9 @@
         <w:jc w:val="center"/>
       </w:pPr>
       <w:r>
+        <w:rPr>
+          <w:noProof/>
+        </w:rPr>
         <w:lastRenderedPageBreak/>
         <w:drawing>
           <wp:inline distT="0" distB="0" distL="0" distR="0" wp14:anchorId="0A57DEBF" wp14:editId="1B785B7F">
@@ -6469,6 +6380,9 @@
         <w:jc w:val="center"/>
       </w:pPr>
       <w:r>
+        <w:rPr>
+          <w:noProof/>
+        </w:rPr>
         <w:lastRenderedPageBreak/>
         <w:drawing>
           <wp:inline distT="0" distB="0" distL="0" distR="0" wp14:anchorId="559944CA" wp14:editId="607A1948">

</xml_diff>